<commit_message>
Progress document modified to suit the standard
</commit_message>
<xml_diff>
--- a/Progress_28_7_12.docx
+++ b/Progress_28_7_12.docx
@@ -316,7 +316,7 @@
         <w:p/>
         <w:tbl>
           <w:tblPr>
-            <w:tblpPr w:leftFromText="187" w:rightFromText="187" w:horzAnchor="margin" w:tblpXSpec="center" w:tblpYSpec="bottom"/>
+            <w:tblpPr w:leftFromText="187" w:rightFromText="187" w:horzAnchor="margin" w:tblpYSpec="bottom"/>
             <w:tblW w:w="5000" w:type="pct"/>
             <w:tblLook w:val="04A0"/>
           </w:tblPr>
@@ -326,12 +326,11 @@
           <w:tr>
             <w:sdt>
               <w:sdtPr>
+                <w:rPr>
+                  <w:rFonts w:ascii="Times New Roman" w:hAnsi="Times New Roman" w:cs="Times New Roman"/>
+                </w:rPr>
                 <w:alias w:val="Abstract"/>
                 <w:id w:val="8276291"/>
-                <w:placeholder>
-                  <w:docPart w:val="229F9D942AD7491BA4A091706FF4D620"/>
-                </w:placeholder>
-                <w:showingPlcHdr/>
                 <w:dataBinding w:prefixMappings="xmlns:ns0='http://schemas.microsoft.com/office/2006/coverPageProps'" w:xpath="/ns0:CoverPageProperties[1]/ns0:Abstract[1]" w:storeItemID="{55AF091B-3C7A-41E3-B477-F2FDAA23CFDA}"/>
                 <w:text/>
               </w:sdtPr>
@@ -343,9 +342,27 @@
                   <w:p>
                     <w:pPr>
                       <w:pStyle w:val="NoSpacing"/>
+                      <w:jc w:val="both"/>
                     </w:pPr>
                     <w:r>
-                      <w:t>[Type the abstract of the document here. The abstract is typically a short summary of the contents of the document. Type the abstract of the document here. The abstract is typically a short summary of the contents of the document.]</w:t>
+                      <w:rPr>
+                        <w:rFonts w:ascii="Times New Roman" w:hAnsi="Times New Roman" w:cs="Times New Roman"/>
+                      </w:rPr>
+                      <w:t xml:space="preserve">Basel III accord needs multiple reporting of data from different modules of the business to keep track of the necessary capital reserves. There is a need to align the data structures that drive risk and financial data. These are: Transactional data, Asset Data and Customer Data. Also new terms such as Liquidity coverage ratio , Leverage Ratio, Systemically Important Financial Institutions (SIFI), Capital Conservation Buffer, Counter cycle capital buffer, etc are been included In the Basel III accord. The data quality and usability of the data model must be ensured as this accord will lead to multiple data reporting across departments. Data Ware house model will enable us capture data and </w:t>
+                    </w:r>
+                    <w:proofErr w:type="spellStart"/>
+                    <w:r>
+                      <w:rPr>
+                        <w:rFonts w:ascii="Times New Roman" w:hAnsi="Times New Roman" w:cs="Times New Roman"/>
+                      </w:rPr>
+                      <w:t>analyse</w:t>
+                    </w:r>
+                    <w:proofErr w:type="spellEnd"/>
+                    <w:r>
+                      <w:rPr>
+                        <w:rFonts w:ascii="Times New Roman" w:hAnsi="Times New Roman" w:cs="Times New Roman"/>
+                      </w:rPr>
+                      <w:t xml:space="preserve"> from multiple reporting. This work will outline the components of the Banking Data Warehouse (BDW) for Basel III and how they assist financial institutions to address the data modeling and data consolidation issues relating to the Basel III Capital Accord.</w:t>
                     </w:r>
                   </w:p>
                 </w:tc>
@@ -376,22 +393,31 @@
         <w:spacing w:line="360" w:lineRule="auto"/>
         <w:rPr>
           <w:rFonts w:ascii="Times New Roman" w:hAnsi="Times New Roman" w:cs="Times New Roman"/>
+          <w:b/>
           <w:sz w:val="24"/>
         </w:rPr>
       </w:pPr>
       <w:r>
         <w:rPr>
           <w:rFonts w:ascii="Times New Roman" w:hAnsi="Times New Roman" w:cs="Times New Roman"/>
+          <w:b/>
           <w:sz w:val="24"/>
         </w:rPr>
         <w:lastRenderedPageBreak/>
-        <w:t>Proposed work:</w:t>
+        <w:t>Progress</w:t>
+      </w:r>
+      <w:r>
+        <w:rPr>
+          <w:rFonts w:ascii="Times New Roman" w:hAnsi="Times New Roman" w:cs="Times New Roman"/>
+          <w:b/>
+          <w:sz w:val="24"/>
+        </w:rPr>
+        <w:t xml:space="preserve"> Summary</w:t>
       </w:r>
     </w:p>
     <w:p>
       <w:pPr>
         <w:spacing w:line="360" w:lineRule="auto"/>
-        <w:jc w:val="both"/>
         <w:rPr>
           <w:rFonts w:ascii="Times New Roman" w:hAnsi="Times New Roman" w:cs="Times New Roman"/>
           <w:sz w:val="24"/>
@@ -402,85 +428,30 @@
           <w:rFonts w:ascii="Times New Roman" w:hAnsi="Times New Roman" w:cs="Times New Roman"/>
           <w:sz w:val="24"/>
         </w:rPr>
-        <w:t xml:space="preserve">The Basel group has announced that banks should abide by the Basel III accord banking norms in a phased manner by 2019. The Reserve bank of India has </w:t>
-      </w:r>
-      <w:proofErr w:type="gramStart"/>
-      <w:r>
-        <w:rPr>
-          <w:rFonts w:ascii="Times New Roman" w:hAnsi="Times New Roman" w:cs="Times New Roman"/>
-          <w:sz w:val="24"/>
-        </w:rPr>
-        <w:t>asked  the</w:t>
-      </w:r>
-      <w:proofErr w:type="gramEnd"/>
-      <w:r>
-        <w:rPr>
-          <w:rFonts w:ascii="Times New Roman" w:hAnsi="Times New Roman" w:cs="Times New Roman"/>
-          <w:sz w:val="24"/>
-        </w:rPr>
-        <w:t xml:space="preserve"> banks in India to start following Basel III norms from January 2013.</w:t>
+        <w:tab/>
       </w:r>
     </w:p>
     <w:p>
       <w:pPr>
         <w:spacing w:line="360" w:lineRule="auto"/>
-        <w:jc w:val="both"/>
-        <w:rPr>
-          <w:rFonts w:ascii="Times New Roman" w:hAnsi="Times New Roman" w:cs="Times New Roman"/>
+        <w:rPr>
+          <w:rFonts w:ascii="Times New Roman" w:hAnsi="Times New Roman" w:cs="Times New Roman"/>
+          <w:b/>
           <w:sz w:val="24"/>
         </w:rPr>
       </w:pPr>
       <w:r>
         <w:rPr>
           <w:rFonts w:ascii="Times New Roman" w:hAnsi="Times New Roman" w:cs="Times New Roman"/>
-          <w:sz w:val="24"/>
-        </w:rPr>
-        <w:t xml:space="preserve">The Basel III accord is an extension of Basel II accord with some added and removed riders. There has been </w:t>
-      </w:r>
-      <w:proofErr w:type="gramStart"/>
-      <w:r>
-        <w:rPr>
-          <w:rFonts w:ascii="Times New Roman" w:hAnsi="Times New Roman" w:cs="Times New Roman"/>
-          <w:sz w:val="24"/>
-        </w:rPr>
-        <w:t>a considerable research that are</w:t>
-      </w:r>
-      <w:proofErr w:type="gramEnd"/>
-      <w:r>
-        <w:rPr>
-          <w:rFonts w:ascii="Times New Roman" w:hAnsi="Times New Roman" w:cs="Times New Roman"/>
-          <w:sz w:val="24"/>
-        </w:rPr>
-        <w:t xml:space="preserve"> happening in the data base side. Basel III accord needs multiple reporting of data from different modules of the business to keep track of the </w:t>
-      </w:r>
-      <w:proofErr w:type="gramStart"/>
-      <w:r>
-        <w:rPr>
-          <w:rFonts w:ascii="Times New Roman" w:hAnsi="Times New Roman" w:cs="Times New Roman"/>
-          <w:sz w:val="24"/>
-        </w:rPr>
-        <w:t>necessary  capital</w:t>
-      </w:r>
-      <w:proofErr w:type="gramEnd"/>
-      <w:r>
-        <w:rPr>
-          <w:rFonts w:ascii="Times New Roman" w:hAnsi="Times New Roman" w:cs="Times New Roman"/>
-          <w:sz w:val="24"/>
-        </w:rPr>
-        <w:t xml:space="preserve"> reserves.</w:t>
-      </w:r>
-      <w:r>
-        <w:rPr>
-          <w:rFonts w:ascii="Times New Roman" w:hAnsi="Times New Roman" w:cs="Times New Roman"/>
-          <w:sz w:val="24"/>
-        </w:rPr>
-        <w:t xml:space="preserve"> </w:t>
+          <w:b/>
+          <w:sz w:val="24"/>
+        </w:rPr>
+        <w:t>Problems Encountered</w:t>
       </w:r>
     </w:p>
     <w:p>
       <w:pPr>
         <w:spacing w:line="360" w:lineRule="auto"/>
-        <w:jc w:val="both"/>
         <w:rPr>
           <w:rFonts w:ascii="Times New Roman" w:hAnsi="Times New Roman" w:cs="Times New Roman"/>
           <w:sz w:val="24"/>
@@ -491,985 +462,212 @@
           <w:rFonts w:ascii="Times New Roman" w:hAnsi="Times New Roman" w:cs="Times New Roman"/>
           <w:sz w:val="24"/>
         </w:rPr>
-        <w:t xml:space="preserve">There is a need to align the data structures that drive risk and financial data. These are: Transactional </w:t>
-      </w:r>
-      <w:proofErr w:type="gramStart"/>
-      <w:r>
-        <w:rPr>
-          <w:rFonts w:ascii="Times New Roman" w:hAnsi="Times New Roman" w:cs="Times New Roman"/>
-          <w:sz w:val="24"/>
-        </w:rPr>
-        <w:t>data ,</w:t>
-      </w:r>
-      <w:proofErr w:type="gramEnd"/>
-      <w:r>
-        <w:rPr>
-          <w:rFonts w:ascii="Times New Roman" w:hAnsi="Times New Roman" w:cs="Times New Roman"/>
-          <w:sz w:val="24"/>
-        </w:rPr>
-        <w:t xml:space="preserve"> Asset Data and Customer Data. </w:t>
-      </w:r>
-      <w:r>
-        <w:rPr>
-          <w:rFonts w:ascii="Times New Roman" w:hAnsi="Times New Roman" w:cs="Times New Roman"/>
-          <w:sz w:val="24"/>
-        </w:rPr>
-        <w:t>Also n</w:t>
-      </w:r>
-      <w:r>
-        <w:rPr>
-          <w:rFonts w:ascii="Times New Roman" w:hAnsi="Times New Roman" w:cs="Times New Roman"/>
-          <w:sz w:val="24"/>
-        </w:rPr>
-        <w:t>ew terms such as Liquidity coverage ratio</w:t>
-      </w:r>
-      <w:r>
-        <w:rPr>
-          <w:rFonts w:ascii="Times New Roman" w:hAnsi="Times New Roman" w:cs="Times New Roman"/>
-          <w:sz w:val="24"/>
-        </w:rPr>
-        <w:t xml:space="preserve"> , Leverage Ratio, Systemically Important Financial Institutions (SIFI), Capital Conservation Buffer, Counter cycle capital buffer, etc are been included In the Basel III accord. The data quality and usability of the data model must be ensured as this accord will lead to multiple data reporting across departments.</w:t>
+        <w:tab/>
+        <w:t>Some concepts took more time to understand.</w:t>
       </w:r>
     </w:p>
     <w:p>
       <w:pPr>
         <w:spacing w:line="360" w:lineRule="auto"/>
-        <w:jc w:val="both"/>
-        <w:rPr>
-          <w:rFonts w:ascii="Times New Roman" w:hAnsi="Times New Roman" w:cs="Times New Roman"/>
+        <w:rPr>
+          <w:rFonts w:ascii="Times New Roman" w:hAnsi="Times New Roman" w:cs="Times New Roman"/>
+          <w:b/>
           <w:sz w:val="24"/>
         </w:rPr>
       </w:pPr>
       <w:r>
         <w:rPr>
           <w:rFonts w:ascii="Times New Roman" w:hAnsi="Times New Roman" w:cs="Times New Roman"/>
-          <w:sz w:val="24"/>
-        </w:rPr>
-        <w:t xml:space="preserve">Data Ware house model will enable us capture data and </w:t>
-      </w:r>
-      <w:proofErr w:type="spellStart"/>
-      <w:r>
-        <w:rPr>
-          <w:rFonts w:ascii="Times New Roman" w:hAnsi="Times New Roman" w:cs="Times New Roman"/>
-          <w:sz w:val="24"/>
-        </w:rPr>
-        <w:t>analyse</w:t>
-      </w:r>
-      <w:proofErr w:type="spellEnd"/>
-      <w:r>
-        <w:rPr>
-          <w:rFonts w:ascii="Times New Roman" w:hAnsi="Times New Roman" w:cs="Times New Roman"/>
-          <w:sz w:val="24"/>
-        </w:rPr>
-        <w:t xml:space="preserve"> from multiple reporting. </w:t>
-      </w:r>
-      <w:r>
-        <w:rPr>
-          <w:rFonts w:ascii="Times New Roman" w:hAnsi="Times New Roman" w:cs="Times New Roman"/>
-          <w:sz w:val="24"/>
-        </w:rPr>
-        <w:t>This work will outline the components of the Banking Data Warehouse (BDW) for Basel III and how they assist financial institutions to address the data modeling and data consolidation issues relating to the Basel III Capital Accord.</w:t>
+          <w:b/>
+          <w:sz w:val="24"/>
+        </w:rPr>
+        <w:t>Changes in Requirements</w:t>
       </w:r>
     </w:p>
     <w:p>
       <w:pPr>
         <w:spacing w:line="360" w:lineRule="auto"/>
-        <w:jc w:val="both"/>
         <w:rPr>
           <w:rFonts w:ascii="Times New Roman" w:hAnsi="Times New Roman" w:cs="Times New Roman"/>
           <w:sz w:val="24"/>
         </w:rPr>
       </w:pPr>
+      <w:r>
+        <w:rPr>
+          <w:rFonts w:ascii="Times New Roman" w:hAnsi="Times New Roman" w:cs="Times New Roman"/>
+          <w:b/>
+          <w:sz w:val="24"/>
+        </w:rPr>
+        <w:tab/>
+      </w:r>
+      <w:proofErr w:type="gramStart"/>
+      <w:r>
+        <w:rPr>
+          <w:rFonts w:ascii="Times New Roman" w:hAnsi="Times New Roman" w:cs="Times New Roman"/>
+          <w:sz w:val="24"/>
+        </w:rPr>
+        <w:t>NIL.</w:t>
+      </w:r>
+      <w:proofErr w:type="gramEnd"/>
     </w:p>
     <w:p>
       <w:pPr>
         <w:spacing w:line="360" w:lineRule="auto"/>
-        <w:jc w:val="both"/>
-        <w:rPr>
-          <w:rFonts w:ascii="Times New Roman" w:hAnsi="Times New Roman" w:cs="Times New Roman"/>
+        <w:rPr>
+          <w:rFonts w:ascii="Times New Roman" w:hAnsi="Times New Roman" w:cs="Times New Roman"/>
+          <w:b/>
           <w:sz w:val="24"/>
         </w:rPr>
       </w:pPr>
+      <w:r>
+        <w:rPr>
+          <w:rFonts w:ascii="Times New Roman" w:hAnsi="Times New Roman" w:cs="Times New Roman"/>
+          <w:b/>
+          <w:sz w:val="24"/>
+        </w:rPr>
+        <w:t>Overall Assessment</w:t>
+      </w:r>
     </w:p>
     <w:p>
       <w:pPr>
         <w:spacing w:line="360" w:lineRule="auto"/>
-        <w:jc w:val="both"/>
         <w:rPr>
           <w:rFonts w:ascii="Times New Roman" w:hAnsi="Times New Roman" w:cs="Times New Roman"/>
           <w:sz w:val="24"/>
         </w:rPr>
       </w:pPr>
+      <w:r>
+        <w:rPr>
+          <w:rFonts w:ascii="Times New Roman" w:hAnsi="Times New Roman" w:cs="Times New Roman"/>
+          <w:sz w:val="24"/>
+        </w:rPr>
+        <w:tab/>
+        <w:t>More time has to be spent in understanding the IBM data warehouse architecture for Basel II. The deliverables for the upcoming deadline will be met.</w:t>
+      </w:r>
     </w:p>
     <w:p>
       <w:pPr>
         <w:spacing w:line="360" w:lineRule="auto"/>
-        <w:jc w:val="both"/>
-        <w:rPr>
-          <w:rFonts w:ascii="Times New Roman" w:hAnsi="Times New Roman" w:cs="Times New Roman"/>
+        <w:rPr>
+          <w:rFonts w:ascii="Times New Roman" w:hAnsi="Times New Roman" w:cs="Times New Roman"/>
+          <w:b/>
           <w:sz w:val="24"/>
         </w:rPr>
       </w:pPr>
+      <w:r>
+        <w:rPr>
+          <w:rFonts w:ascii="Times New Roman" w:hAnsi="Times New Roman" w:cs="Times New Roman"/>
+          <w:b/>
+          <w:sz w:val="24"/>
+        </w:rPr>
+        <w:t>Report Apparatus</w:t>
+      </w:r>
     </w:p>
     <w:p>
       <w:pPr>
         <w:spacing w:line="360" w:lineRule="auto"/>
-        <w:jc w:val="both"/>
         <w:rPr>
           <w:rFonts w:ascii="Times New Roman" w:hAnsi="Times New Roman" w:cs="Times New Roman"/>
           <w:sz w:val="24"/>
         </w:rPr>
       </w:pPr>
+      <w:r>
+        <w:rPr>
+          <w:rFonts w:ascii="Times New Roman" w:hAnsi="Times New Roman" w:cs="Times New Roman"/>
+          <w:b/>
+          <w:sz w:val="24"/>
+        </w:rPr>
+        <w:tab/>
+      </w:r>
+      <w:r>
+        <w:rPr>
+          <w:rFonts w:ascii="Times New Roman" w:hAnsi="Times New Roman" w:cs="Times New Roman"/>
+          <w:sz w:val="24"/>
+        </w:rPr>
+        <w:t>The following are the people and their qualifications working in this project.</w:t>
+      </w:r>
     </w:p>
     <w:p>
       <w:pPr>
-        <w:spacing w:line="360" w:lineRule="auto"/>
-        <w:jc w:val="both"/>
+        <w:pStyle w:val="NoSpacing"/>
         <w:rPr>
           <w:rFonts w:ascii="Times New Roman" w:hAnsi="Times New Roman" w:cs="Times New Roman"/>
           <w:sz w:val="24"/>
         </w:rPr>
       </w:pPr>
+      <w:r>
+        <w:tab/>
+      </w:r>
+      <w:r>
+        <w:tab/>
+      </w:r>
+      <w:proofErr w:type="spellStart"/>
+      <w:proofErr w:type="gramStart"/>
+      <w:r>
+        <w:rPr>
+          <w:rFonts w:ascii="Times New Roman" w:hAnsi="Times New Roman" w:cs="Times New Roman"/>
+          <w:b/>
+          <w:sz w:val="24"/>
+        </w:rPr>
+        <w:t>Venkatesan.M</w:t>
+      </w:r>
+      <w:proofErr w:type="spellEnd"/>
+      <w:r>
+        <w:rPr>
+          <w:rFonts w:ascii="Times New Roman" w:hAnsi="Times New Roman" w:cs="Times New Roman"/>
+          <w:sz w:val="24"/>
+        </w:rPr>
+        <w:t xml:space="preserve">  </w:t>
+      </w:r>
+      <w:proofErr w:type="spellStart"/>
+      <w:r>
+        <w:rPr>
+          <w:rFonts w:ascii="Times New Roman" w:hAnsi="Times New Roman" w:cs="Times New Roman"/>
+          <w:sz w:val="24"/>
+        </w:rPr>
+        <w:t>M.tech</w:t>
+      </w:r>
+      <w:proofErr w:type="spellEnd"/>
+      <w:proofErr w:type="gramEnd"/>
+      <w:r>
+        <w:rPr>
+          <w:rFonts w:ascii="Times New Roman" w:hAnsi="Times New Roman" w:cs="Times New Roman"/>
+          <w:sz w:val="24"/>
+        </w:rPr>
+        <w:t xml:space="preserve"> Software Engineering,</w:t>
+      </w:r>
     </w:p>
     <w:p>
       <w:pPr>
-        <w:spacing w:line="360" w:lineRule="auto"/>
-        <w:jc w:val="both"/>
+        <w:pStyle w:val="NoSpacing"/>
         <w:rPr>
           <w:rFonts w:ascii="Times New Roman" w:hAnsi="Times New Roman" w:cs="Times New Roman"/>
           <w:sz w:val="24"/>
         </w:rPr>
       </w:pPr>
-    </w:p>
-    <w:p>
-      <w:pPr>
-        <w:spacing w:line="360" w:lineRule="auto"/>
-        <w:jc w:val="both"/>
-        <w:rPr>
-          <w:rFonts w:ascii="Times New Roman" w:hAnsi="Times New Roman" w:cs="Times New Roman"/>
-          <w:sz w:val="24"/>
-        </w:rPr>
-      </w:pPr>
-      <w:r>
-        <w:rPr>
-          <w:rFonts w:ascii="Times New Roman" w:hAnsi="Times New Roman" w:cs="Times New Roman"/>
-          <w:sz w:val="24"/>
-        </w:rPr>
-        <w:lastRenderedPageBreak/>
-        <w:t>Timeline:</w:t>
-      </w:r>
-    </w:p>
-    <w:tbl>
-      <w:tblPr>
-        <w:tblStyle w:val="TableGrid"/>
-        <w:tblW w:w="0" w:type="auto"/>
-        <w:jc w:val="center"/>
-        <w:tblLook w:val="04A0"/>
-      </w:tblPr>
-      <w:tblGrid>
-        <w:gridCol w:w="703"/>
-        <w:gridCol w:w="1296"/>
-        <w:gridCol w:w="3330"/>
-      </w:tblGrid>
-      <w:tr>
-        <w:trPr>
-          <w:jc w:val="center"/>
-        </w:trPr>
-        <w:tc>
-          <w:tcPr>
-            <w:tcW w:w="648" w:type="dxa"/>
-          </w:tcPr>
-          <w:p>
-            <w:pPr>
-              <w:spacing w:line="360" w:lineRule="auto"/>
-              <w:rPr>
-                <w:rFonts w:ascii="Times New Roman" w:hAnsi="Times New Roman" w:cs="Times New Roman"/>
-                <w:sz w:val="24"/>
-              </w:rPr>
-            </w:pPr>
-            <w:proofErr w:type="spellStart"/>
-            <w:r>
-              <w:rPr>
-                <w:rFonts w:ascii="Times New Roman" w:hAnsi="Times New Roman" w:cs="Times New Roman"/>
-                <w:sz w:val="24"/>
-              </w:rPr>
-              <w:t>S.No</w:t>
-            </w:r>
-            <w:proofErr w:type="spellEnd"/>
-          </w:p>
-        </w:tc>
-        <w:tc>
-          <w:tcPr>
-            <w:tcW w:w="1260" w:type="dxa"/>
-          </w:tcPr>
-          <w:p>
-            <w:pPr>
-              <w:spacing w:line="360" w:lineRule="auto"/>
-              <w:rPr>
-                <w:rFonts w:ascii="Times New Roman" w:hAnsi="Times New Roman" w:cs="Times New Roman"/>
-                <w:sz w:val="24"/>
-              </w:rPr>
-            </w:pPr>
-            <w:r>
-              <w:rPr>
-                <w:rFonts w:ascii="Times New Roman" w:hAnsi="Times New Roman" w:cs="Times New Roman"/>
-                <w:sz w:val="24"/>
-              </w:rPr>
-              <w:t>date</w:t>
-            </w:r>
-          </w:p>
-        </w:tc>
-        <w:tc>
-          <w:tcPr>
-            <w:tcW w:w="3330" w:type="dxa"/>
-          </w:tcPr>
-          <w:p>
-            <w:pPr>
-              <w:spacing w:line="360" w:lineRule="auto"/>
-              <w:rPr>
-                <w:rFonts w:ascii="Times New Roman" w:hAnsi="Times New Roman" w:cs="Times New Roman"/>
-                <w:sz w:val="24"/>
-              </w:rPr>
-            </w:pPr>
-            <w:r>
-              <w:rPr>
-                <w:rFonts w:ascii="Times New Roman" w:hAnsi="Times New Roman" w:cs="Times New Roman"/>
-                <w:sz w:val="24"/>
-              </w:rPr>
-              <w:t>Deliverables</w:t>
-            </w:r>
-          </w:p>
-        </w:tc>
-      </w:tr>
-      <w:tr>
-        <w:trPr>
-          <w:jc w:val="center"/>
-        </w:trPr>
-        <w:tc>
-          <w:tcPr>
-            <w:tcW w:w="648" w:type="dxa"/>
-          </w:tcPr>
-          <w:p>
-            <w:pPr>
-              <w:spacing w:line="360" w:lineRule="auto"/>
-              <w:rPr>
-                <w:rFonts w:ascii="Times New Roman" w:hAnsi="Times New Roman" w:cs="Times New Roman"/>
-                <w:sz w:val="24"/>
-              </w:rPr>
-            </w:pPr>
-            <w:r>
-              <w:rPr>
-                <w:rFonts w:ascii="Times New Roman" w:hAnsi="Times New Roman" w:cs="Times New Roman"/>
-                <w:sz w:val="24"/>
-              </w:rPr>
-              <w:t>1</w:t>
-            </w:r>
-          </w:p>
-        </w:tc>
-        <w:tc>
-          <w:tcPr>
-            <w:tcW w:w="1260" w:type="dxa"/>
-          </w:tcPr>
-          <w:p>
-            <w:pPr>
-              <w:spacing w:line="360" w:lineRule="auto"/>
-              <w:rPr>
-                <w:rFonts w:ascii="Times New Roman" w:hAnsi="Times New Roman" w:cs="Times New Roman"/>
-                <w:sz w:val="24"/>
-              </w:rPr>
-            </w:pPr>
-            <w:r>
-              <w:rPr>
-                <w:rFonts w:ascii="Times New Roman" w:hAnsi="Times New Roman" w:cs="Times New Roman"/>
-                <w:sz w:val="24"/>
-              </w:rPr>
-              <w:t>20.07.2012</w:t>
-            </w:r>
-          </w:p>
-        </w:tc>
-        <w:tc>
-          <w:tcPr>
-            <w:tcW w:w="3330" w:type="dxa"/>
-          </w:tcPr>
-          <w:p>
-            <w:pPr>
-              <w:spacing w:line="360" w:lineRule="auto"/>
-              <w:rPr>
-                <w:rFonts w:ascii="Times New Roman" w:hAnsi="Times New Roman" w:cs="Times New Roman"/>
-                <w:sz w:val="24"/>
-              </w:rPr>
-            </w:pPr>
-            <w:r>
-              <w:rPr>
-                <w:rFonts w:ascii="Times New Roman" w:hAnsi="Times New Roman" w:cs="Times New Roman"/>
-                <w:sz w:val="24"/>
-              </w:rPr>
-              <w:t>Project Proposal Document</w:t>
-            </w:r>
-          </w:p>
-        </w:tc>
-      </w:tr>
-      <w:tr>
-        <w:trPr>
-          <w:jc w:val="center"/>
-        </w:trPr>
-        <w:tc>
-          <w:tcPr>
-            <w:tcW w:w="648" w:type="dxa"/>
-          </w:tcPr>
-          <w:p>
-            <w:pPr>
-              <w:spacing w:line="360" w:lineRule="auto"/>
-              <w:rPr>
-                <w:rFonts w:ascii="Times New Roman" w:hAnsi="Times New Roman" w:cs="Times New Roman"/>
-                <w:sz w:val="24"/>
-              </w:rPr>
-            </w:pPr>
-            <w:r>
-              <w:rPr>
-                <w:rFonts w:ascii="Times New Roman" w:hAnsi="Times New Roman" w:cs="Times New Roman"/>
-                <w:sz w:val="24"/>
-              </w:rPr>
-              <w:t>2</w:t>
-            </w:r>
-          </w:p>
-        </w:tc>
-        <w:tc>
-          <w:tcPr>
-            <w:tcW w:w="1260" w:type="dxa"/>
-          </w:tcPr>
-          <w:p>
-            <w:pPr>
-              <w:spacing w:line="360" w:lineRule="auto"/>
-              <w:rPr>
-                <w:rFonts w:ascii="Times New Roman" w:hAnsi="Times New Roman" w:cs="Times New Roman"/>
-                <w:sz w:val="24"/>
-              </w:rPr>
-            </w:pPr>
-            <w:r>
-              <w:rPr>
-                <w:rFonts w:ascii="Times New Roman" w:hAnsi="Times New Roman" w:cs="Times New Roman"/>
-                <w:sz w:val="24"/>
-              </w:rPr>
-              <w:t>06.08.2012</w:t>
-            </w:r>
-          </w:p>
-        </w:tc>
-        <w:tc>
-          <w:tcPr>
-            <w:tcW w:w="3330" w:type="dxa"/>
-          </w:tcPr>
-          <w:p>
-            <w:pPr>
-              <w:spacing w:line="360" w:lineRule="auto"/>
-              <w:rPr>
-                <w:rFonts w:ascii="Times New Roman" w:hAnsi="Times New Roman" w:cs="Times New Roman"/>
-                <w:sz w:val="24"/>
-              </w:rPr>
-            </w:pPr>
-            <w:r>
-              <w:rPr>
-                <w:rFonts w:ascii="Times New Roman" w:hAnsi="Times New Roman" w:cs="Times New Roman"/>
-                <w:sz w:val="24"/>
-              </w:rPr>
-              <w:t xml:space="preserve">Literature survey about the </w:t>
-            </w:r>
-          </w:p>
-          <w:p>
-            <w:pPr>
-              <w:spacing w:line="360" w:lineRule="auto"/>
-              <w:rPr>
-                <w:rFonts w:ascii="Times New Roman" w:hAnsi="Times New Roman" w:cs="Times New Roman"/>
-                <w:sz w:val="24"/>
-              </w:rPr>
-            </w:pPr>
-            <w:r>
-              <w:rPr>
-                <w:rFonts w:ascii="Times New Roman" w:hAnsi="Times New Roman" w:cs="Times New Roman"/>
-                <w:sz w:val="24"/>
-              </w:rPr>
-              <w:t xml:space="preserve">Data warehouse of Basel II </w:t>
-            </w:r>
-          </w:p>
-        </w:tc>
-      </w:tr>
-      <w:tr>
-        <w:trPr>
-          <w:jc w:val="center"/>
-        </w:trPr>
-        <w:tc>
-          <w:tcPr>
-            <w:tcW w:w="648" w:type="dxa"/>
-          </w:tcPr>
-          <w:p>
-            <w:pPr>
-              <w:spacing w:line="360" w:lineRule="auto"/>
-              <w:rPr>
-                <w:rFonts w:ascii="Times New Roman" w:hAnsi="Times New Roman" w:cs="Times New Roman"/>
-                <w:sz w:val="24"/>
-              </w:rPr>
-            </w:pPr>
-            <w:r>
-              <w:rPr>
-                <w:rFonts w:ascii="Times New Roman" w:hAnsi="Times New Roman" w:cs="Times New Roman"/>
-                <w:sz w:val="24"/>
-              </w:rPr>
-              <w:t>3</w:t>
-            </w:r>
-          </w:p>
-        </w:tc>
-        <w:tc>
-          <w:tcPr>
-            <w:tcW w:w="1260" w:type="dxa"/>
-          </w:tcPr>
-          <w:p>
-            <w:pPr>
-              <w:spacing w:line="360" w:lineRule="auto"/>
-              <w:rPr>
-                <w:rFonts w:ascii="Times New Roman" w:hAnsi="Times New Roman" w:cs="Times New Roman"/>
-                <w:sz w:val="24"/>
-              </w:rPr>
-            </w:pPr>
-            <w:r>
-              <w:rPr>
-                <w:rFonts w:ascii="Times New Roman" w:hAnsi="Times New Roman" w:cs="Times New Roman"/>
-                <w:sz w:val="24"/>
-              </w:rPr>
-              <w:t>31.08.2012</w:t>
-            </w:r>
-          </w:p>
-        </w:tc>
-        <w:tc>
-          <w:tcPr>
-            <w:tcW w:w="3330" w:type="dxa"/>
-          </w:tcPr>
-          <w:p>
-            <w:pPr>
-              <w:spacing w:line="360" w:lineRule="auto"/>
-              <w:rPr>
-                <w:rFonts w:ascii="Times New Roman" w:hAnsi="Times New Roman" w:cs="Times New Roman"/>
-                <w:sz w:val="24"/>
-              </w:rPr>
-            </w:pPr>
-            <w:r>
-              <w:rPr>
-                <w:rFonts w:ascii="Times New Roman" w:hAnsi="Times New Roman" w:cs="Times New Roman"/>
-                <w:sz w:val="24"/>
-              </w:rPr>
-              <w:t>Banking Data warehouse  support for Basel III</w:t>
-            </w:r>
-          </w:p>
-        </w:tc>
-      </w:tr>
-      <w:tr>
-        <w:trPr>
-          <w:jc w:val="center"/>
-        </w:trPr>
-        <w:tc>
-          <w:tcPr>
-            <w:tcW w:w="648" w:type="dxa"/>
-          </w:tcPr>
-          <w:p>
-            <w:pPr>
-              <w:spacing w:line="360" w:lineRule="auto"/>
-              <w:rPr>
-                <w:rFonts w:ascii="Times New Roman" w:hAnsi="Times New Roman" w:cs="Times New Roman"/>
-                <w:sz w:val="24"/>
-              </w:rPr>
-            </w:pPr>
-            <w:r>
-              <w:rPr>
-                <w:rFonts w:ascii="Times New Roman" w:hAnsi="Times New Roman" w:cs="Times New Roman"/>
-                <w:sz w:val="24"/>
-              </w:rPr>
-              <w:t>4</w:t>
-            </w:r>
-          </w:p>
-        </w:tc>
-        <w:tc>
-          <w:tcPr>
-            <w:tcW w:w="1260" w:type="dxa"/>
-          </w:tcPr>
-          <w:p>
-            <w:pPr>
-              <w:spacing w:line="360" w:lineRule="auto"/>
-              <w:rPr>
-                <w:rFonts w:ascii="Times New Roman" w:hAnsi="Times New Roman" w:cs="Times New Roman"/>
-                <w:sz w:val="24"/>
-              </w:rPr>
-            </w:pPr>
-            <w:r>
-              <w:rPr>
-                <w:rFonts w:ascii="Times New Roman" w:hAnsi="Times New Roman" w:cs="Times New Roman"/>
-                <w:sz w:val="24"/>
-              </w:rPr>
-              <w:t>1.10.2012</w:t>
-            </w:r>
-          </w:p>
-        </w:tc>
-        <w:tc>
-          <w:tcPr>
-            <w:tcW w:w="3330" w:type="dxa"/>
-          </w:tcPr>
-          <w:p>
-            <w:pPr>
-              <w:spacing w:line="360" w:lineRule="auto"/>
-              <w:rPr>
-                <w:rFonts w:ascii="Times New Roman" w:hAnsi="Times New Roman" w:cs="Times New Roman"/>
-                <w:sz w:val="24"/>
-              </w:rPr>
-            </w:pPr>
-            <w:r>
-              <w:rPr>
-                <w:rFonts w:ascii="Times New Roman" w:hAnsi="Times New Roman" w:cs="Times New Roman"/>
-                <w:sz w:val="24"/>
-              </w:rPr>
-              <w:t>Banking Data Warehouse Components</w:t>
-            </w:r>
-          </w:p>
-        </w:tc>
-      </w:tr>
-      <w:tr>
-        <w:trPr>
-          <w:jc w:val="center"/>
-        </w:trPr>
-        <w:tc>
-          <w:tcPr>
-            <w:tcW w:w="648" w:type="dxa"/>
-          </w:tcPr>
-          <w:p>
-            <w:pPr>
-              <w:spacing w:line="360" w:lineRule="auto"/>
-              <w:rPr>
-                <w:rFonts w:ascii="Times New Roman" w:hAnsi="Times New Roman" w:cs="Times New Roman"/>
-                <w:sz w:val="24"/>
-              </w:rPr>
-            </w:pPr>
-            <w:r>
-              <w:rPr>
-                <w:rFonts w:ascii="Times New Roman" w:hAnsi="Times New Roman" w:cs="Times New Roman"/>
-                <w:sz w:val="24"/>
-              </w:rPr>
-              <w:t>5</w:t>
-            </w:r>
-          </w:p>
-        </w:tc>
-        <w:tc>
-          <w:tcPr>
-            <w:tcW w:w="1260" w:type="dxa"/>
-          </w:tcPr>
-          <w:p>
-            <w:pPr>
-              <w:spacing w:line="360" w:lineRule="auto"/>
-              <w:rPr>
-                <w:rFonts w:ascii="Times New Roman" w:hAnsi="Times New Roman" w:cs="Times New Roman"/>
-                <w:sz w:val="24"/>
-              </w:rPr>
-            </w:pPr>
-            <w:r>
-              <w:rPr>
-                <w:rFonts w:ascii="Times New Roman" w:hAnsi="Times New Roman" w:cs="Times New Roman"/>
-                <w:sz w:val="24"/>
-              </w:rPr>
-              <w:t>1.11.2012</w:t>
-            </w:r>
-          </w:p>
-        </w:tc>
-        <w:tc>
-          <w:tcPr>
-            <w:tcW w:w="3330" w:type="dxa"/>
-          </w:tcPr>
-          <w:p>
-            <w:pPr>
-              <w:spacing w:line="360" w:lineRule="auto"/>
-              <w:rPr>
-                <w:rFonts w:ascii="Times New Roman" w:hAnsi="Times New Roman" w:cs="Times New Roman"/>
-                <w:sz w:val="24"/>
-              </w:rPr>
-            </w:pPr>
-            <w:r>
-              <w:rPr>
-                <w:rFonts w:ascii="Times New Roman" w:hAnsi="Times New Roman" w:cs="Times New Roman"/>
-                <w:sz w:val="24"/>
-              </w:rPr>
-              <w:t xml:space="preserve">Banking Data Warehouse for Industry Directives based on  </w:t>
-            </w:r>
-          </w:p>
-          <w:p>
-            <w:pPr>
-              <w:spacing w:line="360" w:lineRule="auto"/>
-              <w:rPr>
-                <w:rFonts w:ascii="Times New Roman" w:hAnsi="Times New Roman" w:cs="Times New Roman"/>
-                <w:sz w:val="24"/>
-              </w:rPr>
-            </w:pPr>
-            <w:r>
-              <w:rPr>
-                <w:rFonts w:ascii="Times New Roman" w:hAnsi="Times New Roman" w:cs="Times New Roman"/>
-                <w:sz w:val="24"/>
-              </w:rPr>
-              <w:t>Basel III</w:t>
-            </w:r>
-          </w:p>
-        </w:tc>
-      </w:tr>
-      <w:tr>
-        <w:trPr>
-          <w:jc w:val="center"/>
-        </w:trPr>
-        <w:tc>
-          <w:tcPr>
-            <w:tcW w:w="648" w:type="dxa"/>
-          </w:tcPr>
-          <w:p>
-            <w:pPr>
-              <w:spacing w:line="360" w:lineRule="auto"/>
-              <w:rPr>
-                <w:rFonts w:ascii="Times New Roman" w:hAnsi="Times New Roman" w:cs="Times New Roman"/>
-                <w:sz w:val="24"/>
-              </w:rPr>
-            </w:pPr>
-            <w:r>
-              <w:rPr>
-                <w:rFonts w:ascii="Times New Roman" w:hAnsi="Times New Roman" w:cs="Times New Roman"/>
-                <w:sz w:val="24"/>
-              </w:rPr>
-              <w:t>6</w:t>
-            </w:r>
-          </w:p>
-        </w:tc>
-        <w:tc>
-          <w:tcPr>
-            <w:tcW w:w="1260" w:type="dxa"/>
-          </w:tcPr>
-          <w:p>
-            <w:pPr>
-              <w:spacing w:line="360" w:lineRule="auto"/>
-              <w:rPr>
-                <w:rFonts w:ascii="Times New Roman" w:hAnsi="Times New Roman" w:cs="Times New Roman"/>
-                <w:sz w:val="24"/>
-              </w:rPr>
-            </w:pPr>
-            <w:r>
-              <w:rPr>
-                <w:rFonts w:ascii="Times New Roman" w:hAnsi="Times New Roman" w:cs="Times New Roman"/>
-                <w:sz w:val="24"/>
-              </w:rPr>
-              <w:t>1</w:t>
-            </w:r>
-            <w:r>
-              <w:rPr>
-                <w:rFonts w:ascii="Times New Roman" w:hAnsi="Times New Roman" w:cs="Times New Roman"/>
-                <w:sz w:val="24"/>
-              </w:rPr>
-              <w:t>5.11</w:t>
-            </w:r>
-            <w:r>
-              <w:rPr>
-                <w:rFonts w:ascii="Times New Roman" w:hAnsi="Times New Roman" w:cs="Times New Roman"/>
-                <w:sz w:val="24"/>
-              </w:rPr>
-              <w:t>.2012</w:t>
-            </w:r>
-          </w:p>
-        </w:tc>
-        <w:tc>
-          <w:tcPr>
-            <w:tcW w:w="3330" w:type="dxa"/>
-          </w:tcPr>
-          <w:p>
-            <w:pPr>
-              <w:spacing w:line="360" w:lineRule="auto"/>
-              <w:rPr>
-                <w:rFonts w:ascii="Times New Roman" w:hAnsi="Times New Roman" w:cs="Times New Roman"/>
-                <w:sz w:val="24"/>
-              </w:rPr>
-            </w:pPr>
-            <w:r>
-              <w:rPr>
-                <w:rFonts w:ascii="Times New Roman" w:hAnsi="Times New Roman" w:cs="Times New Roman"/>
-                <w:sz w:val="24"/>
-              </w:rPr>
-              <w:t xml:space="preserve"> Case Study </w:t>
-            </w:r>
-          </w:p>
-        </w:tc>
-      </w:tr>
-      <w:tr>
-        <w:trPr>
-          <w:jc w:val="center"/>
-        </w:trPr>
-        <w:tc>
-          <w:tcPr>
-            <w:tcW w:w="648" w:type="dxa"/>
-          </w:tcPr>
-          <w:p>
-            <w:pPr>
-              <w:spacing w:line="360" w:lineRule="auto"/>
-              <w:rPr>
-                <w:rFonts w:ascii="Times New Roman" w:hAnsi="Times New Roman" w:cs="Times New Roman"/>
-                <w:sz w:val="24"/>
-              </w:rPr>
-            </w:pPr>
-            <w:r>
-              <w:rPr>
-                <w:rFonts w:ascii="Times New Roman" w:hAnsi="Times New Roman" w:cs="Times New Roman"/>
-                <w:sz w:val="24"/>
-              </w:rPr>
-              <w:t>7</w:t>
-            </w:r>
-          </w:p>
-        </w:tc>
-        <w:tc>
-          <w:tcPr>
-            <w:tcW w:w="1260" w:type="dxa"/>
-          </w:tcPr>
-          <w:p>
-            <w:pPr>
-              <w:spacing w:line="360" w:lineRule="auto"/>
-              <w:rPr>
-                <w:rFonts w:ascii="Times New Roman" w:hAnsi="Times New Roman" w:cs="Times New Roman"/>
-                <w:sz w:val="24"/>
-              </w:rPr>
-            </w:pPr>
-            <w:r>
-              <w:rPr>
-                <w:rFonts w:ascii="Times New Roman" w:hAnsi="Times New Roman" w:cs="Times New Roman"/>
-                <w:sz w:val="24"/>
-              </w:rPr>
-              <w:t>1.12.2012</w:t>
-            </w:r>
-          </w:p>
-        </w:tc>
-        <w:tc>
-          <w:tcPr>
-            <w:tcW w:w="3330" w:type="dxa"/>
-          </w:tcPr>
-          <w:p>
-            <w:pPr>
-              <w:spacing w:line="360" w:lineRule="auto"/>
-              <w:rPr>
-                <w:rFonts w:ascii="Times New Roman" w:hAnsi="Times New Roman" w:cs="Times New Roman"/>
-                <w:sz w:val="24"/>
-              </w:rPr>
-            </w:pPr>
-            <w:r>
-              <w:rPr>
-                <w:rFonts w:ascii="Times New Roman" w:hAnsi="Times New Roman" w:cs="Times New Roman"/>
-                <w:sz w:val="24"/>
-              </w:rPr>
-              <w:t>Final Report.</w:t>
-            </w:r>
-          </w:p>
-        </w:tc>
-      </w:tr>
-    </w:tbl>
-    <w:p>
-      <w:pPr>
-        <w:spacing w:line="360" w:lineRule="auto"/>
-        <w:rPr>
-          <w:rFonts w:ascii="Times New Roman" w:hAnsi="Times New Roman" w:cs="Times New Roman"/>
-          <w:sz w:val="24"/>
-        </w:rPr>
-      </w:pPr>
-    </w:p>
-    <w:p>
-      <w:pPr>
-        <w:spacing w:line="360" w:lineRule="auto"/>
-        <w:rPr>
-          <w:rFonts w:ascii="Times New Roman" w:hAnsi="Times New Roman" w:cs="Times New Roman"/>
-          <w:sz w:val="24"/>
-        </w:rPr>
-      </w:pPr>
-    </w:p>
-    <w:p>
-      <w:pPr>
-        <w:spacing w:line="360" w:lineRule="auto"/>
-        <w:rPr>
-          <w:rFonts w:ascii="Times New Roman" w:hAnsi="Times New Roman" w:cs="Times New Roman"/>
-          <w:sz w:val="24"/>
-        </w:rPr>
-      </w:pPr>
-    </w:p>
-    <w:p>
-      <w:pPr>
-        <w:spacing w:line="360" w:lineRule="auto"/>
-        <w:rPr>
-          <w:rFonts w:ascii="Times New Roman" w:hAnsi="Times New Roman" w:cs="Times New Roman"/>
-          <w:sz w:val="24"/>
-        </w:rPr>
-      </w:pPr>
-    </w:p>
-    <w:p>
-      <w:pPr>
-        <w:spacing w:line="360" w:lineRule="auto"/>
-        <w:rPr>
-          <w:rFonts w:ascii="Times New Roman" w:hAnsi="Times New Roman" w:cs="Times New Roman"/>
-          <w:sz w:val="24"/>
-        </w:rPr>
-      </w:pPr>
-    </w:p>
-    <w:p>
-      <w:pPr>
-        <w:spacing w:line="360" w:lineRule="auto"/>
-        <w:rPr>
-          <w:rFonts w:ascii="Times New Roman" w:hAnsi="Times New Roman" w:cs="Times New Roman"/>
-          <w:sz w:val="24"/>
-        </w:rPr>
-      </w:pPr>
-    </w:p>
-    <w:p>
-      <w:pPr>
-        <w:spacing w:line="360" w:lineRule="auto"/>
-        <w:rPr>
-          <w:rFonts w:ascii="Times New Roman" w:hAnsi="Times New Roman" w:cs="Times New Roman"/>
-          <w:sz w:val="24"/>
-        </w:rPr>
-      </w:pPr>
-    </w:p>
-    <w:p>
-      <w:pPr>
-        <w:spacing w:line="360" w:lineRule="auto"/>
-        <w:rPr>
-          <w:rFonts w:ascii="Times New Roman" w:hAnsi="Times New Roman" w:cs="Times New Roman"/>
-          <w:sz w:val="24"/>
-        </w:rPr>
-      </w:pPr>
-    </w:p>
-    <w:p>
-      <w:pPr>
-        <w:spacing w:line="360" w:lineRule="auto"/>
-        <w:rPr>
-          <w:rFonts w:ascii="Times New Roman" w:hAnsi="Times New Roman" w:cs="Times New Roman"/>
-          <w:sz w:val="24"/>
-        </w:rPr>
-      </w:pPr>
-    </w:p>
-    <w:p>
-      <w:pPr>
-        <w:spacing w:line="360" w:lineRule="auto"/>
-        <w:rPr>
-          <w:rFonts w:ascii="Times New Roman" w:hAnsi="Times New Roman" w:cs="Times New Roman"/>
-          <w:sz w:val="24"/>
-        </w:rPr>
-      </w:pPr>
-    </w:p>
-    <w:p>
-      <w:pPr>
-        <w:spacing w:line="360" w:lineRule="auto"/>
-        <w:rPr>
-          <w:rFonts w:ascii="Times New Roman" w:hAnsi="Times New Roman" w:cs="Times New Roman"/>
-          <w:sz w:val="24"/>
-        </w:rPr>
-      </w:pPr>
-    </w:p>
-    <w:p>
-      <w:pPr>
-        <w:spacing w:line="360" w:lineRule="auto"/>
-        <w:rPr>
-          <w:rFonts w:ascii="Times New Roman" w:hAnsi="Times New Roman" w:cs="Times New Roman"/>
-          <w:sz w:val="24"/>
-        </w:rPr>
-      </w:pPr>
-      <w:r>
-        <w:rPr>
-          <w:rFonts w:ascii="Times New Roman" w:hAnsi="Times New Roman" w:cs="Times New Roman"/>
-          <w:sz w:val="24"/>
-        </w:rPr>
-        <w:lastRenderedPageBreak/>
-        <w:t>Progress</w:t>
-      </w:r>
-      <w:r>
-        <w:rPr>
-          <w:rFonts w:ascii="Times New Roman" w:hAnsi="Times New Roman" w:cs="Times New Roman"/>
-          <w:sz w:val="24"/>
-        </w:rPr>
-        <w:t xml:space="preserve"> Summary</w:t>
-      </w:r>
-    </w:p>
-    <w:p>
-      <w:pPr>
-        <w:spacing w:line="360" w:lineRule="auto"/>
-        <w:rPr>
-          <w:rFonts w:ascii="Times New Roman" w:hAnsi="Times New Roman" w:cs="Times New Roman"/>
-          <w:sz w:val="24"/>
-        </w:rPr>
-      </w:pPr>
-    </w:p>
-    <w:p>
-      <w:pPr>
-        <w:spacing w:line="360" w:lineRule="auto"/>
-        <w:rPr>
-          <w:rFonts w:ascii="Times New Roman" w:hAnsi="Times New Roman" w:cs="Times New Roman"/>
-          <w:sz w:val="24"/>
-        </w:rPr>
-      </w:pPr>
-      <w:r>
-        <w:rPr>
-          <w:rFonts w:ascii="Times New Roman" w:hAnsi="Times New Roman" w:cs="Times New Roman"/>
-          <w:sz w:val="24"/>
-        </w:rPr>
-        <w:t>Problems Encountered</w:t>
-      </w:r>
-    </w:p>
-    <w:p>
-      <w:pPr>
-        <w:spacing w:line="360" w:lineRule="auto"/>
-        <w:rPr>
-          <w:rFonts w:ascii="Times New Roman" w:hAnsi="Times New Roman" w:cs="Times New Roman"/>
-          <w:sz w:val="24"/>
-        </w:rPr>
-      </w:pPr>
       <w:r>
         <w:rPr>
           <w:rFonts w:ascii="Times New Roman" w:hAnsi="Times New Roman" w:cs="Times New Roman"/>
           <w:sz w:val="24"/>
         </w:rPr>
         <w:tab/>
-        <w:t>Some concepts took more time to understand.</w:t>
-      </w:r>
-    </w:p>
-    <w:p>
-      <w:pPr>
-        <w:spacing w:line="360" w:lineRule="auto"/>
-        <w:rPr>
-          <w:rFonts w:ascii="Times New Roman" w:hAnsi="Times New Roman" w:cs="Times New Roman"/>
-          <w:sz w:val="24"/>
-        </w:rPr>
-      </w:pPr>
-    </w:p>
-    <w:p>
-      <w:pPr>
-        <w:spacing w:line="360" w:lineRule="auto"/>
-        <w:rPr>
-          <w:rFonts w:ascii="Times New Roman" w:hAnsi="Times New Roman" w:cs="Times New Roman"/>
-          <w:sz w:val="24"/>
-        </w:rPr>
-      </w:pPr>
-      <w:r>
-        <w:rPr>
-          <w:rFonts w:ascii="Times New Roman" w:hAnsi="Times New Roman" w:cs="Times New Roman"/>
-          <w:sz w:val="24"/>
-        </w:rPr>
-        <w:t>Overall Assessment</w:t>
-      </w:r>
-    </w:p>
-    <w:p>
-      <w:pPr>
-        <w:spacing w:line="360" w:lineRule="auto"/>
-        <w:rPr>
-          <w:rFonts w:ascii="Times New Roman" w:hAnsi="Times New Roman" w:cs="Times New Roman"/>
-          <w:sz w:val="24"/>
-        </w:rPr>
-      </w:pPr>
+      </w:r>
       <w:r>
         <w:rPr>
           <w:rFonts w:ascii="Times New Roman" w:hAnsi="Times New Roman" w:cs="Times New Roman"/>
           <w:sz w:val="24"/>
         </w:rPr>
         <w:tab/>
-        <w:t>More time has to be spent in understanding the IBM data warehouse architecture for Basel II. The deliverables for the upcoming deadline will be met.</w:t>
-      </w:r>
+      </w:r>
+      <w:proofErr w:type="gramStart"/>
+      <w:r>
+        <w:rPr>
+          <w:rFonts w:ascii="Times New Roman" w:hAnsi="Times New Roman" w:cs="Times New Roman"/>
+          <w:sz w:val="24"/>
+        </w:rPr>
+        <w:t>International Institute of Information Technology Bangalore.</w:t>
+      </w:r>
+      <w:proofErr w:type="gramEnd"/>
     </w:p>
     <w:p>
       <w:pPr>
@@ -1858,62 +1056,6 @@
     </w:docPart>
     <w:docPart>
       <w:docPartPr>
-        <w:name w:val="383B1AACB99D401EA9D6ADCF0BA5DC3B"/>
-        <w:category>
-          <w:name w:val="General"/>
-          <w:gallery w:val="placeholder"/>
-        </w:category>
-        <w:types>
-          <w:type w:val="bbPlcHdr"/>
-        </w:types>
-        <w:behaviors>
-          <w:behavior w:val="content"/>
-        </w:behaviors>
-        <w:guid w:val="{295FC7FB-882A-48AC-B10F-F0CAC8CFEEF8}"/>
-      </w:docPartPr>
-      <w:docPartBody>
-        <w:p>
-          <w:pPr>
-            <w:pStyle w:val="383B1AACB99D401EA9D6ADCF0BA5DC3B"/>
-          </w:pPr>
-          <w:r>
-            <w:rPr>
-              <w:b/>
-              <w:bCs/>
-            </w:rPr>
-            <w:t>[Pick the date]</w:t>
-          </w:r>
-        </w:p>
-      </w:docPartBody>
-    </w:docPart>
-    <w:docPart>
-      <w:docPartPr>
-        <w:name w:val="229F9D942AD7491BA4A091706FF4D620"/>
-        <w:category>
-          <w:name w:val="General"/>
-          <w:gallery w:val="placeholder"/>
-        </w:category>
-        <w:types>
-          <w:type w:val="bbPlcHdr"/>
-        </w:types>
-        <w:behaviors>
-          <w:behavior w:val="content"/>
-        </w:behaviors>
-        <w:guid w:val="{1B6A2232-CF9F-4B8F-B2EE-9C248DB1EE7A}"/>
-      </w:docPartPr>
-      <w:docPartBody>
-        <w:p>
-          <w:pPr>
-            <w:pStyle w:val="229F9D942AD7491BA4A091706FF4D620"/>
-          </w:pPr>
-          <w:r>
-            <w:t>[Type the abstract of the document here. The abstract is typically a short summary of the contents of the document. Type the abstract of the document here. The abstract is typically a short summary of the contents of the document.]</w:t>
-          </w:r>
-        </w:p>
-      </w:docPartBody>
-    </w:docPart>
-    <w:docPart>
-      <w:docPartPr>
         <w:name w:val="10210E85E8D7442CBBB5E6CFD1146B2B"/>
         <w:category>
           <w:name w:val="General"/>
@@ -1990,8 +1132,10 @@
   </w:compat>
   <w:rsids>
     <w:rsidRoot w:val="00266655"/>
+    <w:rsid w:val="001647E8"/>
     <w:rsid w:val="00266655"/>
     <w:rsid w:val="002D4E91"/>
+    <w:rsid w:val="008F50A2"/>
   </w:rsids>
   <m:mathPr>
     <m:mathFont m:val="Cambria Math"/>
@@ -2172,6 +1316,7 @@
   <w:style w:type="paragraph" w:default="1" w:styleId="Normal">
     <w:name w:val="Normal"/>
     <w:qFormat/>
+    <w:rsid w:val="001647E8"/>
   </w:style>
   <w:style w:type="character" w:default="1" w:styleId="DefaultParagraphFont">
     <w:name w:val="Default Paragraph Font"/>
@@ -2524,7 +1669,8 @@
 <file path=customXml/item1.xml><?xml version="1.0" encoding="utf-8"?>
 <CoverPageProperties xmlns="http://schemas.microsoft.com/office/2006/coverPageProps">
   <PublishDate>2012-07-18T00:00:00</PublishDate>
-  <Abstract/>
+  <Abstract>Basel III accord needs multiple reporting of data from different modules of the business to keep track of the necessary capital reserves. There is a need to align the data structures that drive risk and financial data. These are: Transactional data, Asset Data and Customer Data. Also new terms such as Liquidity coverage ratio , Leverage Ratio, Systemically Important Financial Institutions (SIFI), Capital Conservation Buffer, Counter cycle capital buffer, etc are been included In the Basel III accord. The data quality and usability of the data model must be ensured as this accord will lead to multiple data reporting across departments. Data Ware house model will enable us capture data and analyse from multiple reporting. This work will outline the components of the Banking Data Warehouse (BDW) for Basel III and how they assist financial institutions to address the data modeling and data consolidation issues relating to the Basel III Capital Accord.
+</Abstract>
   <CompanyAddress/>
   <CompanyPhone/>
   <CompanyFax/>

</xml_diff>